<commit_message>
Cuong da them phan tich tong the
</commit_message>
<xml_diff>
--- a/Phân tích tổng thể hệ thống/Phân tích chi tiết.docx
+++ b/Phân tích tổng thể hệ thống/Phân tích chi tiết.docx
@@ -1,10 +1,10 @@
 
 <file path=word/document.xml><?xml version="1.0" encoding="utf-8"?>
-<w:document xmlns:wpc="http://schemas.microsoft.com/office/word/2010/wordprocessingCanvas" xmlns:cx="http://schemas.microsoft.com/office/drawing/2014/chartex" xmlns:cx1="http://schemas.microsoft.com/office/drawing/2015/9/8/chartex" xmlns:cx2="http://schemas.microsoft.com/office/drawing/2015/10/21/chartex" xmlns:cx3="http://schemas.microsoft.com/office/drawing/2016/5/9/chartex" xmlns:cx4="http://schemas.microsoft.com/office/drawing/2016/5/10/chartex" xmlns:cx5="http://schemas.microsoft.com/office/drawing/2016/5/11/chartex" xmlns:cx6="http://schemas.microsoft.com/office/drawing/2016/5/12/chartex" xmlns:cx7="http://schemas.microsoft.com/office/drawing/2016/5/13/chartex" xmlns:cx8="http://schemas.microsoft.com/office/drawing/2016/5/14/chartex" xmlns:mc="http://schemas.openxmlformats.org/markup-compatibility/2006" xmlns:aink="http://schemas.microsoft.com/office/drawing/2016/ink" xmlns:am3d="http://schemas.microsoft.com/office/drawing/2017/model3d" xmlns:o="urn:schemas-microsoft-com:office:office" xmlns:r="http://schemas.openxmlformats.org/officeDocument/2006/relationships" xmlns:m="http://schemas.openxmlformats.org/officeDocument/2006/math" xmlns:v="urn:schemas-microsoft-com:vml" xmlns:wp14="http://schemas.microsoft.com/office/word/2010/wordprocessingDrawing" xmlns:wp="http://schemas.openxmlformats.org/drawingml/2006/wordprocessingDrawing" xmlns:w10="urn:schemas-microsoft-com:office:word" xmlns:w="http://schemas.openxmlformats.org/wordprocessingml/2006/main" xmlns:w14="http://schemas.microsoft.com/office/word/2010/wordml" xmlns:w15="http://schemas.microsoft.com/office/word/2012/wordml" xmlns:w16cex="http://schemas.microsoft.com/office/word/2018/wordml/cex" xmlns:w16cid="http://schemas.microsoft.com/office/word/2016/wordml/cid" xmlns:w16="http://schemas.microsoft.com/office/word/2018/wordml" xmlns:w16se="http://schemas.microsoft.com/office/word/2015/wordml/symex" xmlns:wpg="http://schemas.microsoft.com/office/word/2010/wordprocessingGroup" xmlns:wpi="http://schemas.microsoft.com/office/word/2010/wordprocessingInk" xmlns:wne="http://schemas.microsoft.com/office/word/2006/wordml" xmlns:wps="http://schemas.microsoft.com/office/word/2010/wordprocessingShape" mc:Ignorable="w14 w15 w16se w16cid w16 w16cex wp14">
+<w:document xmlns:wpc="http://schemas.microsoft.com/office/word/2010/wordprocessingCanvas" xmlns:cx="http://schemas.microsoft.com/office/drawing/2014/chartex" xmlns:cx1="http://schemas.microsoft.com/office/drawing/2015/9/8/chartex" xmlns:cx2="http://schemas.microsoft.com/office/drawing/2015/10/21/chartex" xmlns:cx3="http://schemas.microsoft.com/office/drawing/2016/5/9/chartex" xmlns:cx4="http://schemas.microsoft.com/office/drawing/2016/5/10/chartex" xmlns:cx5="http://schemas.microsoft.com/office/drawing/2016/5/11/chartex" xmlns:cx6="http://schemas.microsoft.com/office/drawing/2016/5/12/chartex" xmlns:cx7="http://schemas.microsoft.com/office/drawing/2016/5/13/chartex" xmlns:cx8="http://schemas.microsoft.com/office/drawing/2016/5/14/chartex" xmlns:mc="http://schemas.openxmlformats.org/markup-compatibility/2006" xmlns:aink="http://schemas.microsoft.com/office/drawing/2016/ink" xmlns:am3d="http://schemas.microsoft.com/office/drawing/2017/model3d" xmlns:o="urn:schemas-microsoft-com:office:office" xmlns:r="http://schemas.openxmlformats.org/officeDocument/2006/relationships" xmlns:m="http://schemas.openxmlformats.org/officeDocument/2006/math" xmlns:v="urn:schemas-microsoft-com:vml" xmlns:wp14="http://schemas.microsoft.com/office/word/2010/wordprocessingDrawing" xmlns:wp="http://schemas.openxmlformats.org/drawingml/2006/wordprocessingDrawing" xmlns:w10="urn:schemas-microsoft-com:office:word" xmlns:w="http://schemas.openxmlformats.org/wordprocessingml/2006/main" xmlns:w14="http://schemas.microsoft.com/office/word/2010/wordml" xmlns:w15="http://schemas.microsoft.com/office/word/2012/wordml" xmlns:w16cid="http://schemas.microsoft.com/office/word/2016/wordml/cid" xmlns:w16se="http://schemas.microsoft.com/office/word/2015/wordml/symex" xmlns:wpg="http://schemas.microsoft.com/office/word/2010/wordprocessingGroup" xmlns:wpi="http://schemas.microsoft.com/office/word/2010/wordprocessingInk" xmlns:wne="http://schemas.microsoft.com/office/word/2006/wordml" xmlns:wps="http://schemas.microsoft.com/office/word/2010/wordprocessingShape" mc:Ignorable="w14 w15 w16se w16cid wp14">
   <w:body>
     <w:p>
       <w:pPr>
-        <w:pStyle w:val="oancuaDanhsach"/>
+        <w:pStyle w:val="ListParagraph"/>
         <w:numPr>
           <w:ilvl w:val="0"/>
           <w:numId w:val="1"/>
@@ -13,24 +13,16 @@
           <w:lang w:val="vi-VN"/>
         </w:rPr>
       </w:pPr>
-      <w:proofErr w:type="spellStart"/>
-      <w:r>
-        <w:rPr>
-          <w:lang w:val="vi-VN"/>
-        </w:rPr>
-        <w:t>Tầng</w:t>
-      </w:r>
-      <w:proofErr w:type="spellEnd"/>
-      <w:r>
-        <w:rPr>
-          <w:lang w:val="vi-VN"/>
-        </w:rPr>
-        <w:t xml:space="preserve"> Server:</w:t>
-      </w:r>
-    </w:p>
-    <w:p>
-      <w:pPr>
-        <w:pStyle w:val="oancuaDanhsach"/>
+      <w:r>
+        <w:rPr>
+          <w:lang w:val="vi-VN"/>
+        </w:rPr>
+        <w:t>Tầng Server:</w:t>
+      </w:r>
+    </w:p>
+    <w:p>
+      <w:pPr>
+        <w:pStyle w:val="ListParagraph"/>
         <w:numPr>
           <w:ilvl w:val="1"/>
           <w:numId w:val="1"/>
@@ -39,38 +31,22 @@
           <w:lang w:val="vi-VN"/>
         </w:rPr>
       </w:pPr>
-      <w:proofErr w:type="spellStart"/>
-      <w:r>
-        <w:rPr>
-          <w:lang w:val="vi-VN"/>
-        </w:rPr>
-        <w:t>Lát</w:t>
-      </w:r>
-      <w:proofErr w:type="spellEnd"/>
-      <w:r>
-        <w:rPr>
-          <w:lang w:val="vi-VN"/>
-        </w:rPr>
-        <w:t xml:space="preserve"> </w:t>
-      </w:r>
-      <w:proofErr w:type="spellStart"/>
-      <w:r>
-        <w:rPr>
-          <w:lang w:val="vi-VN"/>
-        </w:rPr>
-        <w:t>Control</w:t>
-      </w:r>
-      <w:proofErr w:type="spellEnd"/>
-      <w:r>
-        <w:rPr>
-          <w:lang w:val="vi-VN"/>
-        </w:rPr>
-        <w:t>:</w:t>
-      </w:r>
-    </w:p>
-    <w:p>
-      <w:pPr>
-        <w:pStyle w:val="oancuaDanhsach"/>
+      <w:r>
+        <w:rPr>
+          <w:lang w:val="vi-VN"/>
+        </w:rPr>
+        <w:t xml:space="preserve">Lát </w:t>
+      </w:r>
+      <w:r>
+        <w:rPr>
+          <w:lang w:val="vi-VN"/>
+        </w:rPr>
+        <w:t>Control:</w:t>
+      </w:r>
+    </w:p>
+    <w:p>
+      <w:pPr>
+        <w:pStyle w:val="ListParagraph"/>
         <w:numPr>
           <w:ilvl w:val="0"/>
           <w:numId w:val="2"/>
@@ -89,20 +65,12 @@
         <w:rPr>
           <w:lang w:val="vi-VN"/>
         </w:rPr>
-        <w:t xml:space="preserve">ng </w:t>
-      </w:r>
-      <w:proofErr w:type="spellStart"/>
-      <w:r>
-        <w:rPr>
-          <w:lang w:val="vi-VN"/>
-        </w:rPr>
-        <w:t>nhập</w:t>
-      </w:r>
-      <w:proofErr w:type="spellEnd"/>
-    </w:p>
-    <w:p>
-      <w:pPr>
-        <w:pStyle w:val="oancuaDanhsach"/>
+        <w:t>ng nhập</w:t>
+      </w:r>
+    </w:p>
+    <w:p>
+      <w:pPr>
+        <w:pStyle w:val="ListParagraph"/>
         <w:numPr>
           <w:ilvl w:val="0"/>
           <w:numId w:val="2"/>
@@ -115,20 +83,12 @@
         <w:rPr>
           <w:lang w:val="vi-VN"/>
         </w:rPr>
-        <w:t xml:space="preserve">Đăng </w:t>
-      </w:r>
-      <w:proofErr w:type="spellStart"/>
-      <w:r>
-        <w:rPr>
-          <w:lang w:val="vi-VN"/>
-        </w:rPr>
-        <w:t>ký</w:t>
-      </w:r>
-      <w:proofErr w:type="spellEnd"/>
-    </w:p>
-    <w:p>
-      <w:pPr>
-        <w:pStyle w:val="oancuaDanhsach"/>
+        <w:t>Đăng ký</w:t>
+      </w:r>
+    </w:p>
+    <w:p>
+      <w:pPr>
+        <w:pStyle w:val="ListParagraph"/>
         <w:numPr>
           <w:ilvl w:val="0"/>
           <w:numId w:val="2"/>
@@ -141,34 +101,12 @@
         <w:rPr>
           <w:lang w:val="vi-VN"/>
         </w:rPr>
-        <w:t xml:space="preserve">Xem trang </w:t>
-      </w:r>
-      <w:proofErr w:type="spellStart"/>
-      <w:r>
-        <w:rPr>
-          <w:lang w:val="vi-VN"/>
-        </w:rPr>
-        <w:t>sản</w:t>
-      </w:r>
-      <w:proofErr w:type="spellEnd"/>
-      <w:r>
-        <w:rPr>
-          <w:lang w:val="vi-VN"/>
-        </w:rPr>
-        <w:t xml:space="preserve"> </w:t>
-      </w:r>
-      <w:proofErr w:type="spellStart"/>
-      <w:r>
-        <w:rPr>
-          <w:lang w:val="vi-VN"/>
-        </w:rPr>
-        <w:t>phẩm</w:t>
-      </w:r>
-      <w:proofErr w:type="spellEnd"/>
-    </w:p>
-    <w:p>
-      <w:pPr>
-        <w:pStyle w:val="oancuaDanhsach"/>
+        <w:t>Xem trang sản phẩm</w:t>
+      </w:r>
+    </w:p>
+    <w:p>
+      <w:pPr>
+        <w:pStyle w:val="ListParagraph"/>
         <w:numPr>
           <w:ilvl w:val="0"/>
           <w:numId w:val="2"/>
@@ -181,48 +119,12 @@
         <w:rPr>
           <w:lang w:val="vi-VN"/>
         </w:rPr>
-        <w:t xml:space="preserve">Xem danh </w:t>
-      </w:r>
-      <w:proofErr w:type="spellStart"/>
-      <w:r>
-        <w:rPr>
-          <w:lang w:val="vi-VN"/>
-        </w:rPr>
-        <w:t>mục</w:t>
-      </w:r>
-      <w:proofErr w:type="spellEnd"/>
-      <w:r>
-        <w:rPr>
-          <w:lang w:val="vi-VN"/>
-        </w:rPr>
-        <w:t xml:space="preserve"> </w:t>
-      </w:r>
-      <w:proofErr w:type="spellStart"/>
-      <w:r>
-        <w:rPr>
-          <w:lang w:val="vi-VN"/>
-        </w:rPr>
-        <w:t>sản</w:t>
-      </w:r>
-      <w:proofErr w:type="spellEnd"/>
-      <w:r>
-        <w:rPr>
-          <w:lang w:val="vi-VN"/>
-        </w:rPr>
-        <w:t xml:space="preserve"> </w:t>
-      </w:r>
-      <w:proofErr w:type="spellStart"/>
-      <w:r>
-        <w:rPr>
-          <w:lang w:val="vi-VN"/>
-        </w:rPr>
-        <w:t>phẩm</w:t>
-      </w:r>
-      <w:proofErr w:type="spellEnd"/>
-    </w:p>
-    <w:p>
-      <w:pPr>
-        <w:pStyle w:val="oancuaDanhsach"/>
+        <w:t>Xem danh mục sản phẩm</w:t>
+      </w:r>
+    </w:p>
+    <w:p>
+      <w:pPr>
+        <w:pStyle w:val="ListParagraph"/>
         <w:numPr>
           <w:ilvl w:val="0"/>
           <w:numId w:val="2"/>
@@ -235,48 +137,12 @@
         <w:rPr>
           <w:lang w:val="vi-VN"/>
         </w:rPr>
-        <w:t xml:space="preserve">Xem chi </w:t>
-      </w:r>
-      <w:proofErr w:type="spellStart"/>
-      <w:r>
-        <w:rPr>
-          <w:lang w:val="vi-VN"/>
-        </w:rPr>
-        <w:t>tiết</w:t>
-      </w:r>
-      <w:proofErr w:type="spellEnd"/>
-      <w:r>
-        <w:rPr>
-          <w:lang w:val="vi-VN"/>
-        </w:rPr>
-        <w:t xml:space="preserve"> </w:t>
-      </w:r>
-      <w:proofErr w:type="spellStart"/>
-      <w:r>
-        <w:rPr>
-          <w:lang w:val="vi-VN"/>
-        </w:rPr>
-        <w:t>sản</w:t>
-      </w:r>
-      <w:proofErr w:type="spellEnd"/>
-      <w:r>
-        <w:rPr>
-          <w:lang w:val="vi-VN"/>
-        </w:rPr>
-        <w:t xml:space="preserve"> </w:t>
-      </w:r>
-      <w:proofErr w:type="spellStart"/>
-      <w:r>
-        <w:rPr>
-          <w:lang w:val="vi-VN"/>
-        </w:rPr>
-        <w:t>phẩm</w:t>
-      </w:r>
-      <w:proofErr w:type="spellEnd"/>
-    </w:p>
-    <w:p>
-      <w:pPr>
-        <w:pStyle w:val="oancuaDanhsach"/>
+        <w:t>Xem chi tiết sản phẩm</w:t>
+      </w:r>
+    </w:p>
+    <w:p>
+      <w:pPr>
+        <w:pStyle w:val="ListParagraph"/>
         <w:numPr>
           <w:ilvl w:val="0"/>
           <w:numId w:val="2"/>
@@ -289,40 +155,12 @@
         <w:rPr>
           <w:lang w:val="vi-VN"/>
         </w:rPr>
-        <w:t xml:space="preserve">Xem trang </w:t>
-      </w:r>
-      <w:proofErr w:type="spellStart"/>
-      <w:r>
-        <w:rPr>
-          <w:lang w:val="vi-VN"/>
-        </w:rPr>
-        <w:t>giới</w:t>
-      </w:r>
-      <w:proofErr w:type="spellEnd"/>
-      <w:r>
-        <w:rPr>
-          <w:lang w:val="vi-VN"/>
-        </w:rPr>
-        <w:t xml:space="preserve"> </w:t>
-      </w:r>
-      <w:proofErr w:type="spellStart"/>
-      <w:r>
-        <w:rPr>
-          <w:lang w:val="vi-VN"/>
-        </w:rPr>
-        <w:t>thiệu</w:t>
-      </w:r>
-      <w:proofErr w:type="spellEnd"/>
-      <w:r>
-        <w:rPr>
-          <w:lang w:val="vi-VN"/>
-        </w:rPr>
-        <w:t xml:space="preserve"> công ty</w:t>
-      </w:r>
-    </w:p>
-    <w:p>
-      <w:pPr>
-        <w:pStyle w:val="oancuaDanhsach"/>
+        <w:t>Xem trang giới thiệu công ty</w:t>
+      </w:r>
+    </w:p>
+    <w:p>
+      <w:pPr>
+        <w:pStyle w:val="ListParagraph"/>
         <w:numPr>
           <w:ilvl w:val="0"/>
           <w:numId w:val="2"/>
@@ -332,51 +170,18 @@
         </w:rPr>
       </w:pPr>
       <w:r>
-        <w:rPr>
-          <w:lang w:val="vi-VN"/>
-        </w:rPr>
-        <w:t xml:space="preserve">Em thông tin liên </w:t>
-      </w:r>
-      <w:proofErr w:type="spellStart"/>
-      <w:r>
-        <w:rPr>
-          <w:lang w:val="vi-VN"/>
-        </w:rPr>
-        <w:t>hệ</w:t>
-      </w:r>
-      <w:proofErr w:type="spellEnd"/>
-      <w:r>
-        <w:rPr>
-          <w:lang w:val="vi-VN"/>
-        </w:rPr>
-        <w:t xml:space="preserve"> </w:t>
-      </w:r>
-      <w:proofErr w:type="spellStart"/>
-      <w:r>
-        <w:rPr>
-          <w:lang w:val="vi-VN"/>
-        </w:rPr>
-        <w:t>nhà</w:t>
-      </w:r>
-      <w:proofErr w:type="spellEnd"/>
-      <w:r>
-        <w:rPr>
-          <w:lang w:val="vi-VN"/>
-        </w:rPr>
-        <w:t xml:space="preserve"> phân </w:t>
-      </w:r>
-      <w:proofErr w:type="spellStart"/>
-      <w:r>
-        <w:rPr>
-          <w:lang w:val="vi-VN"/>
-        </w:rPr>
-        <w:t>phối</w:t>
-      </w:r>
-      <w:proofErr w:type="spellEnd"/>
-    </w:p>
-    <w:p>
-      <w:pPr>
-        <w:pStyle w:val="oancuaDanhsach"/>
+        <w:t>Xe</w:t>
+      </w:r>
+      <w:r>
+        <w:rPr>
+          <w:lang w:val="vi-VN"/>
+        </w:rPr>
+        <w:t>m thông tin liên hệ nhà phân phối</w:t>
+      </w:r>
+    </w:p>
+    <w:p>
+      <w:pPr>
+        <w:pStyle w:val="ListParagraph"/>
         <w:numPr>
           <w:ilvl w:val="0"/>
           <w:numId w:val="2"/>
@@ -395,20 +200,12 @@
         <w:rPr>
           <w:lang w:val="vi-VN"/>
         </w:rPr>
-        <w:t xml:space="preserve">ng </w:t>
-      </w:r>
-      <w:proofErr w:type="spellStart"/>
-      <w:r>
-        <w:rPr>
-          <w:lang w:val="vi-VN"/>
-        </w:rPr>
-        <w:t>xuất</w:t>
-      </w:r>
-      <w:proofErr w:type="spellEnd"/>
-    </w:p>
-    <w:p>
-      <w:pPr>
-        <w:pStyle w:val="oancuaDanhsach"/>
+        <w:t>ng xuất</w:t>
+      </w:r>
+    </w:p>
+    <w:p>
+      <w:pPr>
+        <w:pStyle w:val="ListParagraph"/>
         <w:numPr>
           <w:ilvl w:val="0"/>
           <w:numId w:val="2"/>
@@ -418,85 +215,111 @@
         </w:rPr>
       </w:pPr>
       <w:r>
-        <w:rPr>
-          <w:lang w:val="vi-VN"/>
-        </w:rPr>
-        <w:t>//</w:t>
-      </w:r>
-      <w:proofErr w:type="spellStart"/>
-      <w:r>
-        <w:rPr>
-          <w:lang w:val="vi-VN"/>
-        </w:rPr>
-        <w:t>Control</w:t>
-      </w:r>
-      <w:proofErr w:type="spellEnd"/>
-      <w:r>
-        <w:rPr>
-          <w:lang w:val="vi-VN"/>
-        </w:rPr>
-        <w:t xml:space="preserve"> </w:t>
-      </w:r>
-      <w:proofErr w:type="spellStart"/>
-      <w:r>
-        <w:rPr>
-          <w:lang w:val="vi-VN"/>
-        </w:rPr>
-        <w:t>của</w:t>
-      </w:r>
-      <w:proofErr w:type="spellEnd"/>
-      <w:r>
-        <w:rPr>
-          <w:lang w:val="vi-VN"/>
-        </w:rPr>
-        <w:t xml:space="preserve"> Duy </w:t>
-      </w:r>
-      <w:proofErr w:type="spellStart"/>
-      <w:r>
-        <w:rPr>
-          <w:lang w:val="vi-VN"/>
-        </w:rPr>
-        <w:t>và</w:t>
-      </w:r>
-      <w:proofErr w:type="spellEnd"/>
-      <w:r>
-        <w:rPr>
-          <w:lang w:val="vi-VN"/>
-        </w:rPr>
-        <w:t xml:space="preserve"> </w:t>
-      </w:r>
-      <w:proofErr w:type="spellStart"/>
-      <w:r>
-        <w:rPr>
-          <w:lang w:val="vi-VN"/>
-        </w:rPr>
-        <w:t>Cường</w:t>
-      </w:r>
-      <w:proofErr w:type="spellEnd"/>
-      <w:r>
-        <w:rPr>
-          <w:lang w:val="vi-VN"/>
-        </w:rPr>
-        <w:t xml:space="preserve"> </w:t>
-      </w:r>
-      <w:proofErr w:type="spellStart"/>
-      <w:r>
-        <w:rPr>
-          <w:lang w:val="vi-VN"/>
-        </w:rPr>
-        <w:t>tại</w:t>
-      </w:r>
-      <w:proofErr w:type="spellEnd"/>
-      <w:r>
-        <w:rPr>
-          <w:lang w:val="vi-VN"/>
-        </w:rPr>
-        <w:t xml:space="preserve"> đây</w:t>
-      </w:r>
-    </w:p>
-    <w:p>
-      <w:pPr>
-        <w:pStyle w:val="oancuaDanhsach"/>
+        <w:t>Sửa giới thiệu</w:t>
+      </w:r>
+    </w:p>
+    <w:p>
+      <w:pPr>
+        <w:pStyle w:val="ListParagraph"/>
+        <w:numPr>
+          <w:ilvl w:val="0"/>
+          <w:numId w:val="2"/>
+        </w:numPr>
+        <w:rPr>
+          <w:lang w:val="vi-VN"/>
+        </w:rPr>
+      </w:pPr>
+      <w:r>
+        <w:t>Thêm tin tức</w:t>
+      </w:r>
+    </w:p>
+    <w:p>
+      <w:pPr>
+        <w:pStyle w:val="ListParagraph"/>
+        <w:numPr>
+          <w:ilvl w:val="0"/>
+          <w:numId w:val="2"/>
+        </w:numPr>
+        <w:rPr>
+          <w:lang w:val="vi-VN"/>
+        </w:rPr>
+      </w:pPr>
+      <w:r>
+        <w:t>Xóa tin tức</w:t>
+      </w:r>
+    </w:p>
+    <w:p>
+      <w:pPr>
+        <w:pStyle w:val="ListParagraph"/>
+        <w:numPr>
+          <w:ilvl w:val="0"/>
+          <w:numId w:val="2"/>
+        </w:numPr>
+        <w:rPr>
+          <w:lang w:val="vi-VN"/>
+        </w:rPr>
+      </w:pPr>
+      <w:r>
+        <w:t>Sửa chính sách bảo hành</w:t>
+      </w:r>
+    </w:p>
+    <w:p>
+      <w:pPr>
+        <w:pStyle w:val="ListParagraph"/>
+        <w:numPr>
+          <w:ilvl w:val="0"/>
+          <w:numId w:val="2"/>
+        </w:numPr>
+        <w:rPr>
+          <w:lang w:val="vi-VN"/>
+        </w:rPr>
+      </w:pPr>
+      <w:r>
+        <w:t>Thêm danh mục sản phẩm</w:t>
+      </w:r>
+    </w:p>
+    <w:p>
+      <w:pPr>
+        <w:pStyle w:val="ListParagraph"/>
+        <w:numPr>
+          <w:ilvl w:val="0"/>
+          <w:numId w:val="2"/>
+        </w:numPr>
+        <w:rPr>
+          <w:lang w:val="vi-VN"/>
+        </w:rPr>
+      </w:pPr>
+      <w:r>
+        <w:t>Thêm sản phẩm</w:t>
+      </w:r>
+    </w:p>
+    <w:p>
+      <w:pPr>
+        <w:pStyle w:val="ListParagraph"/>
+        <w:numPr>
+          <w:ilvl w:val="0"/>
+          <w:numId w:val="2"/>
+        </w:numPr>
+        <w:rPr>
+          <w:lang w:val="vi-VN"/>
+        </w:rPr>
+      </w:pPr>
+      <w:r>
+        <w:rPr>
+          <w:lang w:val="vi-VN"/>
+        </w:rPr>
+        <w:t xml:space="preserve">//Control của Duy </w:t>
+      </w:r>
+      <w:r>
+        <w:rPr>
+          <w:lang w:val="vi-VN"/>
+        </w:rPr>
+        <w:t>tại đây</w:t>
+      </w:r>
+    </w:p>
+    <w:p>
+      <w:pPr>
+        <w:pStyle w:val="ListParagraph"/>
         <w:numPr>
           <w:ilvl w:val="1"/>
           <w:numId w:val="1"/>
@@ -505,38 +328,16 @@
           <w:lang w:val="vi-VN"/>
         </w:rPr>
       </w:pPr>
-      <w:proofErr w:type="spellStart"/>
-      <w:r>
-        <w:rPr>
-          <w:lang w:val="vi-VN"/>
-        </w:rPr>
-        <w:t>Lát</w:t>
-      </w:r>
-      <w:proofErr w:type="spellEnd"/>
-      <w:r>
-        <w:rPr>
-          <w:lang w:val="vi-VN"/>
-        </w:rPr>
-        <w:t xml:space="preserve"> </w:t>
-      </w:r>
-      <w:proofErr w:type="spellStart"/>
-      <w:r>
-        <w:rPr>
-          <w:lang w:val="vi-VN"/>
-        </w:rPr>
-        <w:t>Model</w:t>
-      </w:r>
-      <w:proofErr w:type="spellEnd"/>
-      <w:r>
-        <w:rPr>
-          <w:lang w:val="vi-VN"/>
-        </w:rPr>
-        <w:t>:</w:t>
-      </w:r>
-    </w:p>
-    <w:p>
-      <w:pPr>
-        <w:pStyle w:val="oancuaDanhsach"/>
+      <w:r>
+        <w:rPr>
+          <w:lang w:val="vi-VN"/>
+        </w:rPr>
+        <w:t>Lát Model:</w:t>
+      </w:r>
+    </w:p>
+    <w:p>
+      <w:pPr>
+        <w:pStyle w:val="ListParagraph"/>
         <w:numPr>
           <w:ilvl w:val="0"/>
           <w:numId w:val="6"/>
@@ -545,38 +346,16 @@
           <w:lang w:val="vi-VN"/>
         </w:rPr>
       </w:pPr>
-      <w:proofErr w:type="spellStart"/>
-      <w:r>
-        <w:rPr>
-          <w:lang w:val="vi-VN"/>
-        </w:rPr>
-        <w:t>Người</w:t>
-      </w:r>
-      <w:proofErr w:type="spellEnd"/>
-      <w:r>
-        <w:rPr>
-          <w:lang w:val="vi-VN"/>
-        </w:rPr>
-        <w:t xml:space="preserve"> </w:t>
-      </w:r>
-      <w:proofErr w:type="spellStart"/>
-      <w:r>
-        <w:rPr>
-          <w:lang w:val="vi-VN"/>
-        </w:rPr>
-        <w:t>dùng</w:t>
-      </w:r>
-      <w:proofErr w:type="spellEnd"/>
-      <w:r>
-        <w:rPr>
-          <w:lang w:val="vi-VN"/>
-        </w:rPr>
-        <w:t>:</w:t>
-      </w:r>
-    </w:p>
-    <w:p>
-      <w:pPr>
-        <w:pStyle w:val="oancuaDanhsach"/>
+      <w:r>
+        <w:rPr>
+          <w:lang w:val="vi-VN"/>
+        </w:rPr>
+        <w:t>Người dùng:</w:t>
+      </w:r>
+    </w:p>
+    <w:p>
+      <w:pPr>
+        <w:pStyle w:val="ListParagraph"/>
         <w:numPr>
           <w:ilvl w:val="0"/>
           <w:numId w:val="7"/>
@@ -585,18 +364,16 @@
           <w:lang w:val="vi-VN"/>
         </w:rPr>
       </w:pPr>
-      <w:proofErr w:type="spellStart"/>
       <w:r>
         <w:rPr>
           <w:lang w:val="vi-VN"/>
         </w:rPr>
         <w:t>User</w:t>
       </w:r>
-      <w:proofErr w:type="spellEnd"/>
-    </w:p>
-    <w:p>
-      <w:pPr>
-        <w:pStyle w:val="oancuaDanhsach"/>
+    </w:p>
+    <w:p>
+      <w:pPr>
+        <w:pStyle w:val="ListParagraph"/>
         <w:numPr>
           <w:ilvl w:val="0"/>
           <w:numId w:val="7"/>
@@ -605,18 +382,16 @@
           <w:lang w:val="vi-VN"/>
         </w:rPr>
       </w:pPr>
-      <w:proofErr w:type="spellStart"/>
       <w:r>
         <w:rPr>
           <w:lang w:val="vi-VN"/>
         </w:rPr>
         <w:t>Admin</w:t>
       </w:r>
-      <w:proofErr w:type="spellEnd"/>
-    </w:p>
-    <w:p>
-      <w:pPr>
-        <w:pStyle w:val="oancuaDanhsach"/>
+    </w:p>
+    <w:p>
+      <w:pPr>
+        <w:pStyle w:val="ListParagraph"/>
         <w:numPr>
           <w:ilvl w:val="0"/>
           <w:numId w:val="7"/>
@@ -625,32 +400,16 @@
           <w:lang w:val="vi-VN"/>
         </w:rPr>
       </w:pPr>
-      <w:proofErr w:type="spellStart"/>
-      <w:r>
-        <w:rPr>
-          <w:lang w:val="vi-VN"/>
-        </w:rPr>
-        <w:t>Nhà</w:t>
-      </w:r>
-      <w:proofErr w:type="spellEnd"/>
-      <w:r>
-        <w:rPr>
-          <w:lang w:val="vi-VN"/>
-        </w:rPr>
-        <w:t xml:space="preserve"> phân </w:t>
-      </w:r>
-      <w:proofErr w:type="spellStart"/>
-      <w:r>
-        <w:rPr>
-          <w:lang w:val="vi-VN"/>
-        </w:rPr>
-        <w:t>phối</w:t>
-      </w:r>
-      <w:proofErr w:type="spellEnd"/>
-    </w:p>
-    <w:p>
-      <w:pPr>
-        <w:pStyle w:val="oancuaDanhsach"/>
+      <w:r>
+        <w:rPr>
+          <w:lang w:val="vi-VN"/>
+        </w:rPr>
+        <w:t>Nhà phân phối</w:t>
+      </w:r>
+    </w:p>
+    <w:p>
+      <w:pPr>
+        <w:pStyle w:val="ListParagraph"/>
         <w:numPr>
           <w:ilvl w:val="0"/>
           <w:numId w:val="6"/>
@@ -659,32 +418,16 @@
           <w:lang w:val="vi-VN"/>
         </w:rPr>
       </w:pPr>
-      <w:proofErr w:type="spellStart"/>
-      <w:r>
-        <w:rPr>
-          <w:lang w:val="vi-VN"/>
-        </w:rPr>
-        <w:t>Sản</w:t>
-      </w:r>
-      <w:proofErr w:type="spellEnd"/>
-      <w:r>
-        <w:rPr>
-          <w:lang w:val="vi-VN"/>
-        </w:rPr>
-        <w:t xml:space="preserve"> </w:t>
-      </w:r>
-      <w:proofErr w:type="spellStart"/>
-      <w:r>
-        <w:rPr>
-          <w:lang w:val="vi-VN"/>
-        </w:rPr>
-        <w:t>phẩm</w:t>
-      </w:r>
-      <w:proofErr w:type="spellEnd"/>
-    </w:p>
-    <w:p>
-      <w:pPr>
-        <w:pStyle w:val="oancuaDanhsach"/>
+      <w:r>
+        <w:rPr>
+          <w:lang w:val="vi-VN"/>
+        </w:rPr>
+        <w:t>Sản phẩm</w:t>
+      </w:r>
+    </w:p>
+    <w:p>
+      <w:pPr>
+        <w:pStyle w:val="ListParagraph"/>
         <w:numPr>
           <w:ilvl w:val="0"/>
           <w:numId w:val="1"/>
@@ -693,58 +436,22 @@
           <w:lang w:val="vi-VN"/>
         </w:rPr>
       </w:pPr>
-      <w:proofErr w:type="spellStart"/>
-      <w:r>
-        <w:rPr>
-          <w:lang w:val="vi-VN"/>
-        </w:rPr>
-        <w:t>Tầng</w:t>
-      </w:r>
-      <w:proofErr w:type="spellEnd"/>
-      <w:r>
-        <w:rPr>
-          <w:lang w:val="vi-VN"/>
-        </w:rPr>
-        <w:t xml:space="preserve"> </w:t>
-      </w:r>
-      <w:proofErr w:type="spellStart"/>
-      <w:r>
-        <w:rPr>
-          <w:lang w:val="vi-VN"/>
-        </w:rPr>
-        <w:t>Client</w:t>
-      </w:r>
-      <w:proofErr w:type="spellEnd"/>
-      <w:r>
-        <w:rPr>
-          <w:lang w:val="vi-VN"/>
-        </w:rPr>
-        <w:t>:</w:t>
-      </w:r>
-      <w:r>
-        <w:rPr>
-          <w:lang w:val="vi-VN"/>
-        </w:rPr>
-        <w:t xml:space="preserve"> (</w:t>
-      </w:r>
-      <w:proofErr w:type="spellStart"/>
-      <w:r>
-        <w:rPr>
-          <w:lang w:val="vi-VN"/>
-        </w:rPr>
-        <w:t>View</w:t>
-      </w:r>
-      <w:proofErr w:type="spellEnd"/>
-      <w:r>
-        <w:rPr>
-          <w:lang w:val="vi-VN"/>
-        </w:rPr>
-        <w:t>)</w:t>
-      </w:r>
-    </w:p>
-    <w:p>
-      <w:pPr>
-        <w:pStyle w:val="oancuaDanhsach"/>
+      <w:r>
+        <w:rPr>
+          <w:lang w:val="vi-VN"/>
+        </w:rPr>
+        <w:t>Tầng Client:</w:t>
+      </w:r>
+      <w:r>
+        <w:rPr>
+          <w:lang w:val="vi-VN"/>
+        </w:rPr>
+        <w:t xml:space="preserve"> (View)</w:t>
+      </w:r>
+    </w:p>
+    <w:p>
+      <w:pPr>
+        <w:pStyle w:val="ListParagraph"/>
         <w:numPr>
           <w:ilvl w:val="0"/>
           <w:numId w:val="6"/>
@@ -757,34 +464,12 @@
         <w:rPr>
           <w:lang w:val="vi-VN"/>
         </w:rPr>
-        <w:t xml:space="preserve">Giao </w:t>
-      </w:r>
-      <w:proofErr w:type="spellStart"/>
-      <w:r>
-        <w:rPr>
-          <w:lang w:val="vi-VN"/>
-        </w:rPr>
-        <w:t>diện</w:t>
-      </w:r>
-      <w:proofErr w:type="spellEnd"/>
-      <w:r>
-        <w:rPr>
-          <w:lang w:val="vi-VN"/>
-        </w:rPr>
-        <w:t xml:space="preserve"> trang </w:t>
-      </w:r>
-      <w:proofErr w:type="spellStart"/>
-      <w:r>
-        <w:rPr>
-          <w:lang w:val="vi-VN"/>
-        </w:rPr>
-        <w:t>chủ</w:t>
-      </w:r>
-      <w:proofErr w:type="spellEnd"/>
-    </w:p>
-    <w:p>
-      <w:pPr>
-        <w:pStyle w:val="oancuaDanhsach"/>
+        <w:t>Giao diện trang chủ</w:t>
+      </w:r>
+    </w:p>
+    <w:p>
+      <w:pPr>
+        <w:pStyle w:val="ListParagraph"/>
         <w:numPr>
           <w:ilvl w:val="0"/>
           <w:numId w:val="4"/>
@@ -797,34 +482,12 @@
         <w:rPr>
           <w:lang w:val="vi-VN"/>
         </w:rPr>
-        <w:t xml:space="preserve">Giao </w:t>
-      </w:r>
-      <w:proofErr w:type="spellStart"/>
-      <w:r>
-        <w:rPr>
-          <w:lang w:val="vi-VN"/>
-        </w:rPr>
-        <w:t>diện</w:t>
-      </w:r>
-      <w:proofErr w:type="spellEnd"/>
-      <w:r>
-        <w:rPr>
-          <w:lang w:val="vi-VN"/>
-        </w:rPr>
-        <w:t xml:space="preserve"> đang </w:t>
-      </w:r>
-      <w:proofErr w:type="spellStart"/>
-      <w:r>
-        <w:rPr>
-          <w:lang w:val="vi-VN"/>
-        </w:rPr>
-        <w:t>ký</w:t>
-      </w:r>
-      <w:proofErr w:type="spellEnd"/>
-    </w:p>
-    <w:p>
-      <w:pPr>
-        <w:pStyle w:val="oancuaDanhsach"/>
+        <w:t>Giao diện đang ký</w:t>
+      </w:r>
+    </w:p>
+    <w:p>
+      <w:pPr>
+        <w:pStyle w:val="ListParagraph"/>
         <w:numPr>
           <w:ilvl w:val="0"/>
           <w:numId w:val="4"/>
@@ -837,34 +500,12 @@
         <w:rPr>
           <w:lang w:val="vi-VN"/>
         </w:rPr>
-        <w:t xml:space="preserve">Giao </w:t>
-      </w:r>
-      <w:proofErr w:type="spellStart"/>
-      <w:r>
-        <w:rPr>
-          <w:lang w:val="vi-VN"/>
-        </w:rPr>
-        <w:t>diện</w:t>
-      </w:r>
-      <w:proofErr w:type="spellEnd"/>
-      <w:r>
-        <w:rPr>
-          <w:lang w:val="vi-VN"/>
-        </w:rPr>
-        <w:t xml:space="preserve"> đăng </w:t>
-      </w:r>
-      <w:proofErr w:type="spellStart"/>
-      <w:r>
-        <w:rPr>
-          <w:lang w:val="vi-VN"/>
-        </w:rPr>
-        <w:t>nhập</w:t>
-      </w:r>
-      <w:proofErr w:type="spellEnd"/>
-    </w:p>
-    <w:p>
-      <w:pPr>
-        <w:pStyle w:val="oancuaDanhsach"/>
+        <w:t>Giao diện đăng nhập</w:t>
+      </w:r>
+    </w:p>
+    <w:p>
+      <w:pPr>
+        <w:pStyle w:val="ListParagraph"/>
         <w:numPr>
           <w:ilvl w:val="0"/>
           <w:numId w:val="4"/>
@@ -877,48 +518,12 @@
         <w:rPr>
           <w:lang w:val="vi-VN"/>
         </w:rPr>
-        <w:t xml:space="preserve">Giao </w:t>
-      </w:r>
-      <w:proofErr w:type="spellStart"/>
-      <w:r>
-        <w:rPr>
-          <w:lang w:val="vi-VN"/>
-        </w:rPr>
-        <w:t>diện</w:t>
-      </w:r>
-      <w:proofErr w:type="spellEnd"/>
-      <w:r>
-        <w:rPr>
-          <w:lang w:val="vi-VN"/>
-        </w:rPr>
-        <w:t xml:space="preserve"> xem trang </w:t>
-      </w:r>
-      <w:proofErr w:type="spellStart"/>
-      <w:r>
-        <w:rPr>
-          <w:lang w:val="vi-VN"/>
-        </w:rPr>
-        <w:t>sản</w:t>
-      </w:r>
-      <w:proofErr w:type="spellEnd"/>
-      <w:r>
-        <w:rPr>
-          <w:lang w:val="vi-VN"/>
-        </w:rPr>
-        <w:t xml:space="preserve"> </w:t>
-      </w:r>
-      <w:proofErr w:type="spellStart"/>
-      <w:r>
-        <w:rPr>
-          <w:lang w:val="vi-VN"/>
-        </w:rPr>
-        <w:t>phẩm</w:t>
-      </w:r>
-      <w:proofErr w:type="spellEnd"/>
-    </w:p>
-    <w:p>
-      <w:pPr>
-        <w:pStyle w:val="oancuaDanhsach"/>
+        <w:t>Giao diện xem trang sản phẩm</w:t>
+      </w:r>
+    </w:p>
+    <w:p>
+      <w:pPr>
+        <w:pStyle w:val="ListParagraph"/>
         <w:numPr>
           <w:ilvl w:val="0"/>
           <w:numId w:val="4"/>
@@ -931,62 +536,12 @@
         <w:rPr>
           <w:lang w:val="vi-VN"/>
         </w:rPr>
-        <w:t xml:space="preserve">Giao </w:t>
-      </w:r>
-      <w:proofErr w:type="spellStart"/>
-      <w:r>
-        <w:rPr>
-          <w:lang w:val="vi-VN"/>
-        </w:rPr>
-        <w:t>diện</w:t>
-      </w:r>
-      <w:proofErr w:type="spellEnd"/>
-      <w:r>
-        <w:rPr>
-          <w:lang w:val="vi-VN"/>
-        </w:rPr>
-        <w:t xml:space="preserve"> xem danh </w:t>
-      </w:r>
-      <w:proofErr w:type="spellStart"/>
-      <w:r>
-        <w:rPr>
-          <w:lang w:val="vi-VN"/>
-        </w:rPr>
-        <w:t>mục</w:t>
-      </w:r>
-      <w:proofErr w:type="spellEnd"/>
-      <w:r>
-        <w:rPr>
-          <w:lang w:val="vi-VN"/>
-        </w:rPr>
-        <w:t xml:space="preserve"> </w:t>
-      </w:r>
-      <w:proofErr w:type="spellStart"/>
-      <w:r>
-        <w:rPr>
-          <w:lang w:val="vi-VN"/>
-        </w:rPr>
-        <w:t>sản</w:t>
-      </w:r>
-      <w:proofErr w:type="spellEnd"/>
-      <w:r>
-        <w:rPr>
-          <w:lang w:val="vi-VN"/>
-        </w:rPr>
-        <w:t xml:space="preserve"> </w:t>
-      </w:r>
-      <w:proofErr w:type="spellStart"/>
-      <w:r>
-        <w:rPr>
-          <w:lang w:val="vi-VN"/>
-        </w:rPr>
-        <w:t>phẩm</w:t>
-      </w:r>
-      <w:proofErr w:type="spellEnd"/>
-    </w:p>
-    <w:p>
-      <w:pPr>
-        <w:pStyle w:val="oancuaDanhsach"/>
+        <w:t>Giao diện xem danh mục sản phẩm</w:t>
+      </w:r>
+    </w:p>
+    <w:p>
+      <w:pPr>
+        <w:pStyle w:val="ListParagraph"/>
         <w:numPr>
           <w:ilvl w:val="0"/>
           <w:numId w:val="4"/>
@@ -999,62 +554,12 @@
         <w:rPr>
           <w:lang w:val="vi-VN"/>
         </w:rPr>
-        <w:t xml:space="preserve">Giao </w:t>
-      </w:r>
-      <w:proofErr w:type="spellStart"/>
-      <w:r>
-        <w:rPr>
-          <w:lang w:val="vi-VN"/>
-        </w:rPr>
-        <w:t>diện</w:t>
-      </w:r>
-      <w:proofErr w:type="spellEnd"/>
-      <w:r>
-        <w:rPr>
-          <w:lang w:val="vi-VN"/>
-        </w:rPr>
-        <w:t xml:space="preserve"> xem chi </w:t>
-      </w:r>
-      <w:proofErr w:type="spellStart"/>
-      <w:r>
-        <w:rPr>
-          <w:lang w:val="vi-VN"/>
-        </w:rPr>
-        <w:t>tiết</w:t>
-      </w:r>
-      <w:proofErr w:type="spellEnd"/>
-      <w:r>
-        <w:rPr>
-          <w:lang w:val="vi-VN"/>
-        </w:rPr>
-        <w:t xml:space="preserve"> </w:t>
-      </w:r>
-      <w:proofErr w:type="spellStart"/>
-      <w:r>
-        <w:rPr>
-          <w:lang w:val="vi-VN"/>
-        </w:rPr>
-        <w:t>sản</w:t>
-      </w:r>
-      <w:proofErr w:type="spellEnd"/>
-      <w:r>
-        <w:rPr>
-          <w:lang w:val="vi-VN"/>
-        </w:rPr>
-        <w:t xml:space="preserve"> </w:t>
-      </w:r>
-      <w:proofErr w:type="spellStart"/>
-      <w:r>
-        <w:rPr>
-          <w:lang w:val="vi-VN"/>
-        </w:rPr>
-        <w:t>phẩm</w:t>
-      </w:r>
-      <w:proofErr w:type="spellEnd"/>
-    </w:p>
-    <w:p>
-      <w:pPr>
-        <w:pStyle w:val="oancuaDanhsach"/>
+        <w:t>Giao diện xem chi tiết sản phẩm</w:t>
+      </w:r>
+    </w:p>
+    <w:p>
+      <w:pPr>
+        <w:pStyle w:val="ListParagraph"/>
         <w:numPr>
           <w:ilvl w:val="0"/>
           <w:numId w:val="4"/>
@@ -1067,54 +572,12 @@
         <w:rPr>
           <w:lang w:val="vi-VN"/>
         </w:rPr>
-        <w:t xml:space="preserve">Giao </w:t>
-      </w:r>
-      <w:proofErr w:type="spellStart"/>
-      <w:r>
-        <w:rPr>
-          <w:lang w:val="vi-VN"/>
-        </w:rPr>
-        <w:t>diện</w:t>
-      </w:r>
-      <w:proofErr w:type="spellEnd"/>
-      <w:r>
-        <w:rPr>
-          <w:lang w:val="vi-VN"/>
-        </w:rPr>
-        <w:t xml:space="preserve"> xem trang </w:t>
-      </w:r>
-      <w:proofErr w:type="spellStart"/>
-      <w:r>
-        <w:rPr>
-          <w:lang w:val="vi-VN"/>
-        </w:rPr>
-        <w:t>giới</w:t>
-      </w:r>
-      <w:proofErr w:type="spellEnd"/>
-      <w:r>
-        <w:rPr>
-          <w:lang w:val="vi-VN"/>
-        </w:rPr>
-        <w:t xml:space="preserve"> </w:t>
-      </w:r>
-      <w:proofErr w:type="spellStart"/>
-      <w:r>
-        <w:rPr>
-          <w:lang w:val="vi-VN"/>
-        </w:rPr>
-        <w:t>thiệu</w:t>
-      </w:r>
-      <w:proofErr w:type="spellEnd"/>
-      <w:r>
-        <w:rPr>
-          <w:lang w:val="vi-VN"/>
-        </w:rPr>
-        <w:t xml:space="preserve"> công ty</w:t>
-      </w:r>
-    </w:p>
-    <w:p>
-      <w:pPr>
-        <w:pStyle w:val="oancuaDanhsach"/>
+        <w:t>Giao diện xem trang giới thiệu công ty</w:t>
+      </w:r>
+    </w:p>
+    <w:p>
+      <w:pPr>
+        <w:pStyle w:val="ListParagraph"/>
         <w:numPr>
           <w:ilvl w:val="0"/>
           <w:numId w:val="4"/>
@@ -1124,80 +587,144 @@
         </w:rPr>
       </w:pPr>
       <w:r>
+        <w:t>Giao diện s</w:t>
+      </w:r>
+      <w:r>
+        <w:t>ửa giới thiệu</w:t>
+      </w:r>
+    </w:p>
+    <w:p>
+      <w:pPr>
+        <w:pStyle w:val="ListParagraph"/>
+        <w:numPr>
+          <w:ilvl w:val="0"/>
+          <w:numId w:val="4"/>
+        </w:numPr>
+        <w:rPr>
+          <w:lang w:val="vi-VN"/>
+        </w:rPr>
+      </w:pPr>
+      <w:r>
+        <w:t>Giao diện t</w:t>
+      </w:r>
+      <w:r>
+        <w:t>hêm tin tức</w:t>
+      </w:r>
+    </w:p>
+    <w:p>
+      <w:pPr>
+        <w:pStyle w:val="ListParagraph"/>
+        <w:numPr>
+          <w:ilvl w:val="0"/>
+          <w:numId w:val="4"/>
+        </w:numPr>
+        <w:rPr>
+          <w:lang w:val="vi-VN"/>
+        </w:rPr>
+      </w:pPr>
+      <w:r>
+        <w:t>Giao diện x</w:t>
+      </w:r>
+      <w:r>
+        <w:t>óa tin tức</w:t>
+      </w:r>
+    </w:p>
+    <w:p>
+      <w:pPr>
+        <w:pStyle w:val="ListParagraph"/>
+        <w:numPr>
+          <w:ilvl w:val="0"/>
+          <w:numId w:val="4"/>
+        </w:numPr>
+        <w:rPr>
+          <w:lang w:val="vi-VN"/>
+        </w:rPr>
+      </w:pPr>
+      <w:r>
+        <w:t>Giao diện s</w:t>
+      </w:r>
+      <w:r>
+        <w:t>ửa chính sách bảo hành</w:t>
+      </w:r>
+    </w:p>
+    <w:p>
+      <w:pPr>
+        <w:pStyle w:val="ListParagraph"/>
+        <w:numPr>
+          <w:ilvl w:val="0"/>
+          <w:numId w:val="4"/>
+        </w:numPr>
+        <w:rPr>
+          <w:lang w:val="vi-VN"/>
+        </w:rPr>
+      </w:pPr>
+      <w:r>
+        <w:t>Giao diện t</w:t>
+      </w:r>
+      <w:r>
+        <w:t>hêm danh mục sản phẩm</w:t>
+      </w:r>
+    </w:p>
+    <w:p>
+      <w:pPr>
+        <w:pStyle w:val="ListParagraph"/>
+        <w:numPr>
+          <w:ilvl w:val="0"/>
+          <w:numId w:val="4"/>
+        </w:numPr>
+        <w:rPr>
+          <w:lang w:val="vi-VN"/>
+        </w:rPr>
+      </w:pPr>
+      <w:r>
+        <w:t>Giao diện t</w:t>
+      </w:r>
+      <w:r>
+        <w:t>hêm sản phẩm</w:t>
+      </w:r>
+    </w:p>
+    <w:p>
+      <w:pPr>
+        <w:pStyle w:val="ListParagraph"/>
+        <w:numPr>
+          <w:ilvl w:val="0"/>
+          <w:numId w:val="4"/>
+        </w:numPr>
+        <w:rPr>
+          <w:lang w:val="vi-VN"/>
+        </w:rPr>
+      </w:pPr>
+    </w:p>
+    <w:p>
+      <w:pPr>
+        <w:pStyle w:val="ListParagraph"/>
+        <w:numPr>
+          <w:ilvl w:val="0"/>
+          <w:numId w:val="4"/>
+        </w:numPr>
+        <w:rPr>
+          <w:lang w:val="vi-VN"/>
+        </w:rPr>
+      </w:pPr>
+      <w:r>
         <w:rPr>
           <w:lang w:val="vi-VN"/>
         </w:rPr>
         <w:t>//</w:t>
       </w:r>
-      <w:proofErr w:type="spellStart"/>
-      <w:r>
-        <w:rPr>
-          <w:lang w:val="vi-VN"/>
-        </w:rPr>
-        <w:t>View</w:t>
-      </w:r>
-      <w:proofErr w:type="spellEnd"/>
-      <w:r>
-        <w:rPr>
-          <w:lang w:val="vi-VN"/>
-        </w:rPr>
-        <w:t xml:space="preserve"> </w:t>
-      </w:r>
-      <w:proofErr w:type="spellStart"/>
-      <w:r>
-        <w:rPr>
-          <w:lang w:val="vi-VN"/>
-        </w:rPr>
-        <w:t>của</w:t>
-      </w:r>
-      <w:proofErr w:type="spellEnd"/>
-      <w:r>
-        <w:rPr>
-          <w:lang w:val="vi-VN"/>
-        </w:rPr>
-        <w:t xml:space="preserve"> Duy </w:t>
-      </w:r>
-      <w:proofErr w:type="spellStart"/>
-      <w:r>
-        <w:rPr>
-          <w:lang w:val="vi-VN"/>
-        </w:rPr>
-        <w:t>và</w:t>
-      </w:r>
-      <w:proofErr w:type="spellEnd"/>
-      <w:r>
-        <w:rPr>
-          <w:lang w:val="vi-VN"/>
-        </w:rPr>
-        <w:t xml:space="preserve"> </w:t>
-      </w:r>
-      <w:proofErr w:type="spellStart"/>
-      <w:r>
-        <w:rPr>
-          <w:lang w:val="vi-VN"/>
-        </w:rPr>
-        <w:t>Cường</w:t>
-      </w:r>
-      <w:proofErr w:type="spellEnd"/>
-      <w:r>
-        <w:rPr>
-          <w:lang w:val="vi-VN"/>
-        </w:rPr>
-        <w:t xml:space="preserve"> </w:t>
-      </w:r>
-      <w:proofErr w:type="spellStart"/>
-      <w:r>
-        <w:rPr>
-          <w:lang w:val="vi-VN"/>
-        </w:rPr>
-        <w:t>tại</w:t>
-      </w:r>
-      <w:proofErr w:type="spellEnd"/>
-      <w:r>
-        <w:rPr>
-          <w:lang w:val="vi-VN"/>
-        </w:rPr>
-        <w:t xml:space="preserve"> đây</w:t>
+      <w:r>
+        <w:rPr>
+          <w:lang w:val="vi-VN"/>
+        </w:rPr>
+        <w:t xml:space="preserve">View của Duy </w:t>
+      </w:r>
+      <w:bookmarkStart w:id="0" w:name="_GoBack"/>
+      <w:bookmarkEnd w:id="0"/>
+      <w:r>
+        <w:rPr>
+          <w:lang w:val="vi-VN"/>
+        </w:rPr>
+        <w:t>tại đây</w:t>
       </w:r>
     </w:p>
     <w:p>
@@ -1225,7 +752,7 @@
 </file>
 
 <file path=word/numbering.xml><?xml version="1.0" encoding="utf-8"?>
-<w:numbering xmlns:wpc="http://schemas.microsoft.com/office/word/2010/wordprocessingCanvas" xmlns:cx="http://schemas.microsoft.com/office/drawing/2014/chartex" xmlns:cx1="http://schemas.microsoft.com/office/drawing/2015/9/8/chartex" xmlns:cx2="http://schemas.microsoft.com/office/drawing/2015/10/21/chartex" xmlns:cx3="http://schemas.microsoft.com/office/drawing/2016/5/9/chartex" xmlns:cx4="http://schemas.microsoft.com/office/drawing/2016/5/10/chartex" xmlns:cx5="http://schemas.microsoft.com/office/drawing/2016/5/11/chartex" xmlns:cx6="http://schemas.microsoft.com/office/drawing/2016/5/12/chartex" xmlns:cx7="http://schemas.microsoft.com/office/drawing/2016/5/13/chartex" xmlns:cx8="http://schemas.microsoft.com/office/drawing/2016/5/14/chartex" xmlns:mc="http://schemas.openxmlformats.org/markup-compatibility/2006" xmlns:aink="http://schemas.microsoft.com/office/drawing/2016/ink" xmlns:am3d="http://schemas.microsoft.com/office/drawing/2017/model3d" xmlns:o="urn:schemas-microsoft-com:office:office" xmlns:r="http://schemas.openxmlformats.org/officeDocument/2006/relationships" xmlns:m="http://schemas.openxmlformats.org/officeDocument/2006/math" xmlns:v="urn:schemas-microsoft-com:vml" xmlns:wp14="http://schemas.microsoft.com/office/word/2010/wordprocessingDrawing" xmlns:wp="http://schemas.openxmlformats.org/drawingml/2006/wordprocessingDrawing" xmlns:w10="urn:schemas-microsoft-com:office:word" xmlns:w="http://schemas.openxmlformats.org/wordprocessingml/2006/main" xmlns:w14="http://schemas.microsoft.com/office/word/2010/wordml" xmlns:w15="http://schemas.microsoft.com/office/word/2012/wordml" xmlns:w16cex="http://schemas.microsoft.com/office/word/2018/wordml/cex" xmlns:w16cid="http://schemas.microsoft.com/office/word/2016/wordml/cid" xmlns:w16="http://schemas.microsoft.com/office/word/2018/wordml" xmlns:w16se="http://schemas.microsoft.com/office/word/2015/wordml/symex" xmlns:wpg="http://schemas.microsoft.com/office/word/2010/wordprocessingGroup" xmlns:wpi="http://schemas.microsoft.com/office/word/2010/wordprocessingInk" xmlns:wne="http://schemas.microsoft.com/office/word/2006/wordml" xmlns:wps="http://schemas.microsoft.com/office/word/2010/wordprocessingShape" mc:Ignorable="w14 w15 w16se w16cid w16 w16cex wp14">
+<w:numbering xmlns:wpc="http://schemas.microsoft.com/office/word/2010/wordprocessingCanvas" xmlns:cx="http://schemas.microsoft.com/office/drawing/2014/chartex" xmlns:cx1="http://schemas.microsoft.com/office/drawing/2015/9/8/chartex" xmlns:cx2="http://schemas.microsoft.com/office/drawing/2015/10/21/chartex" xmlns:cx3="http://schemas.microsoft.com/office/drawing/2016/5/9/chartex" xmlns:cx4="http://schemas.microsoft.com/office/drawing/2016/5/10/chartex" xmlns:cx5="http://schemas.microsoft.com/office/drawing/2016/5/11/chartex" xmlns:cx6="http://schemas.microsoft.com/office/drawing/2016/5/12/chartex" xmlns:cx7="http://schemas.microsoft.com/office/drawing/2016/5/13/chartex" xmlns:cx8="http://schemas.microsoft.com/office/drawing/2016/5/14/chartex" xmlns:mc="http://schemas.openxmlformats.org/markup-compatibility/2006" xmlns:aink="http://schemas.microsoft.com/office/drawing/2016/ink" xmlns:am3d="http://schemas.microsoft.com/office/drawing/2017/model3d" xmlns:o="urn:schemas-microsoft-com:office:office" xmlns:r="http://schemas.openxmlformats.org/officeDocument/2006/relationships" xmlns:m="http://schemas.openxmlformats.org/officeDocument/2006/math" xmlns:v="urn:schemas-microsoft-com:vml" xmlns:wp14="http://schemas.microsoft.com/office/word/2010/wordprocessingDrawing" xmlns:wp="http://schemas.openxmlformats.org/drawingml/2006/wordprocessingDrawing" xmlns:w10="urn:schemas-microsoft-com:office:word" xmlns:w="http://schemas.openxmlformats.org/wordprocessingml/2006/main" xmlns:w14="http://schemas.microsoft.com/office/word/2010/wordml" xmlns:w15="http://schemas.microsoft.com/office/word/2012/wordml" xmlns:w16cid="http://schemas.microsoft.com/office/word/2016/wordml/cid" xmlns:w16se="http://schemas.microsoft.com/office/word/2015/wordml/symex" xmlns:wpg="http://schemas.microsoft.com/office/word/2010/wordprocessingGroup" xmlns:wpi="http://schemas.microsoft.com/office/word/2010/wordprocessingInk" xmlns:wne="http://schemas.microsoft.com/office/word/2006/wordml" xmlns:wps="http://schemas.microsoft.com/office/word/2010/wordprocessingShape" mc:Ignorable="w14 w15 w16se w16cid wp14">
   <w:abstractNum w:abstractNumId="0" w15:restartNumberingAfterBreak="0">
     <w:nsid w:val="038F2A55"/>
     <w:multiLevelType w:val="multilevel"/>
@@ -2050,7 +1577,7 @@
 </file>
 
 <file path=word/styles.xml><?xml version="1.0" encoding="utf-8"?>
-<w:styles xmlns:mc="http://schemas.openxmlformats.org/markup-compatibility/2006" xmlns:r="http://schemas.openxmlformats.org/officeDocument/2006/relationships" xmlns:w="http://schemas.openxmlformats.org/wordprocessingml/2006/main" xmlns:w14="http://schemas.microsoft.com/office/word/2010/wordml" xmlns:w15="http://schemas.microsoft.com/office/word/2012/wordml" xmlns:w16cex="http://schemas.microsoft.com/office/word/2018/wordml/cex" xmlns:w16cid="http://schemas.microsoft.com/office/word/2016/wordml/cid" xmlns:w16="http://schemas.microsoft.com/office/word/2018/wordml" xmlns:w16se="http://schemas.microsoft.com/office/word/2015/wordml/symex" mc:Ignorable="w14 w15 w16se w16cid w16 w16cex">
+<w:styles xmlns:mc="http://schemas.openxmlformats.org/markup-compatibility/2006" xmlns:r="http://schemas.openxmlformats.org/officeDocument/2006/relationships" xmlns:w="http://schemas.openxmlformats.org/wordprocessingml/2006/main" xmlns:w14="http://schemas.microsoft.com/office/word/2010/wordml" xmlns:w15="http://schemas.microsoft.com/office/word/2012/wordml" xmlns:w16cid="http://schemas.microsoft.com/office/word/2016/wordml/cid" xmlns:w16se="http://schemas.microsoft.com/office/word/2015/wordml/symex" mc:Ignorable="w14 w15 w16se w16cid">
   <w:docDefaults>
     <w:rPrDefault>
       <w:rPr>
@@ -2444,17 +1971,17 @@
     <w:lsdException w:name="Unresolved Mention" w:semiHidden="1" w:unhideWhenUsed="1"/>
     <w:lsdException w:name="Smart Link" w:semiHidden="1" w:unhideWhenUsed="1"/>
   </w:latentStyles>
-  <w:style w:type="paragraph" w:default="1" w:styleId="Binhthng">
+  <w:style w:type="paragraph" w:default="1" w:styleId="Normal">
     <w:name w:val="Normal"/>
     <w:qFormat/>
   </w:style>
-  <w:style w:type="character" w:default="1" w:styleId="Phngmcinhcuaoanvn">
+  <w:style w:type="character" w:default="1" w:styleId="DefaultParagraphFont">
     <w:name w:val="Default Paragraph Font"/>
     <w:uiPriority w:val="1"/>
     <w:semiHidden/>
     <w:unhideWhenUsed/>
   </w:style>
-  <w:style w:type="table" w:default="1" w:styleId="BangThngthng">
+  <w:style w:type="table" w:default="1" w:styleId="TableNormal">
     <w:name w:val="Normal Table"/>
     <w:uiPriority w:val="99"/>
     <w:semiHidden/>
@@ -2469,15 +1996,15 @@
       </w:tblCellMar>
     </w:tblPr>
   </w:style>
-  <w:style w:type="numbering" w:default="1" w:styleId="Khngco">
+  <w:style w:type="numbering" w:default="1" w:styleId="NoList">
     <w:name w:val="No List"/>
     <w:uiPriority w:val="99"/>
     <w:semiHidden/>
     <w:unhideWhenUsed/>
   </w:style>
-  <w:style w:type="paragraph" w:styleId="oancuaDanhsach">
+  <w:style w:type="paragraph" w:styleId="ListParagraph">
     <w:name w:val="List Paragraph"/>
-    <w:basedOn w:val="Binhthng"/>
+    <w:basedOn w:val="Normal"/>
     <w:uiPriority w:val="34"/>
     <w:qFormat/>
     <w:rsid w:val="002C34C1"/>

</xml_diff>